<commit_message>
cap nhat giao dien tao de
</commit_message>
<xml_diff>
--- a/Tuần 1/Danh sách, Chức năng của Actor.docx
+++ b/Tuần 1/Danh sách, Chức năng của Actor.docx
@@ -219,6 +219,7 @@
           <w:szCs w:val="28"/>
         </w:rPr>
       </w:pPr>
+      <w:bookmarkStart w:id="0" w:name="_Hlk197656900"/>
       <w:r>
         <w:rPr>
           <w:rFonts w:ascii="Times New Roman" w:hAnsi="Times New Roman" w:cs="Times New Roman"/>
@@ -745,8 +746,52 @@
           <w:sz w:val="28"/>
           <w:szCs w:val="28"/>
         </w:rPr>
+        <w:t>Xem tiến độ tạo đề</w:t>
+      </w:r>
+    </w:p>
+    <w:p>
+      <w:pPr>
+        <w:pStyle w:val="ListParagraph"/>
+        <w:numPr>
+          <w:ilvl w:val="0"/>
+          <w:numId w:val="3"/>
+        </w:numPr>
+        <w:rPr>
+          <w:rFonts w:ascii="Times New Roman" w:hAnsi="Times New Roman" w:cs="Times New Roman"/>
+          <w:sz w:val="28"/>
+          <w:szCs w:val="28"/>
+        </w:rPr>
+      </w:pPr>
+      <w:r>
+        <w:rPr>
+          <w:rFonts w:ascii="Times New Roman" w:hAnsi="Times New Roman" w:cs="Times New Roman"/>
+          <w:sz w:val="28"/>
+          <w:szCs w:val="28"/>
+        </w:rPr>
         <w:lastRenderedPageBreak/>
-        <w:t>Xem tiến độ tạo đề</w:t>
+        <w:t>Bổ nhiệm quản lý đề thi</w:t>
+      </w:r>
+    </w:p>
+    <w:p>
+      <w:pPr>
+        <w:pStyle w:val="ListParagraph"/>
+        <w:numPr>
+          <w:ilvl w:val="0"/>
+          <w:numId w:val="4"/>
+        </w:numPr>
+        <w:rPr>
+          <w:rFonts w:ascii="Times New Roman" w:hAnsi="Times New Roman" w:cs="Times New Roman"/>
+          <w:sz w:val="28"/>
+          <w:szCs w:val="28"/>
+        </w:rPr>
+      </w:pPr>
+      <w:r>
+        <w:rPr>
+          <w:rFonts w:ascii="Times New Roman" w:hAnsi="Times New Roman" w:cs="Times New Roman"/>
+          <w:sz w:val="28"/>
+          <w:szCs w:val="28"/>
+        </w:rPr>
+        <w:t>Quản lý đề thi</w:t>
       </w:r>
     </w:p>
     <w:p>
@@ -768,7 +813,29 @@
           <w:sz w:val="28"/>
           <w:szCs w:val="28"/>
         </w:rPr>
-        <w:t>Bổ nhiệm quản lý đề thi</w:t>
+        <w:t>Quản lý cấu trúc đề thi</w:t>
+      </w:r>
+    </w:p>
+    <w:p>
+      <w:pPr>
+        <w:pStyle w:val="ListParagraph"/>
+        <w:numPr>
+          <w:ilvl w:val="0"/>
+          <w:numId w:val="3"/>
+        </w:numPr>
+        <w:rPr>
+          <w:rFonts w:ascii="Times New Roman" w:hAnsi="Times New Roman" w:cs="Times New Roman"/>
+          <w:sz w:val="28"/>
+          <w:szCs w:val="28"/>
+        </w:rPr>
+      </w:pPr>
+      <w:r>
+        <w:rPr>
+          <w:rFonts w:ascii="Times New Roman" w:hAnsi="Times New Roman" w:cs="Times New Roman"/>
+          <w:sz w:val="28"/>
+          <w:szCs w:val="28"/>
+        </w:rPr>
+        <w:t>Đánh giá đề thi ( đề thi được tạo tự động)</w:t>
       </w:r>
     </w:p>
     <w:p>
@@ -790,7 +857,7 @@
           <w:sz w:val="28"/>
           <w:szCs w:val="28"/>
         </w:rPr>
-        <w:t>Quản lý đề thi</w:t>
+        <w:t>Người quản trị tài khoản</w:t>
       </w:r>
     </w:p>
     <w:p>
@@ -812,7 +879,7 @@
           <w:sz w:val="28"/>
           <w:szCs w:val="28"/>
         </w:rPr>
-        <w:t>Quản lý cấu trúc đề thi</w:t>
+        <w:t>Xem danh sách các tài khoản</w:t>
       </w:r>
     </w:p>
     <w:p>
@@ -834,72 +901,6 @@
           <w:sz w:val="28"/>
           <w:szCs w:val="28"/>
         </w:rPr>
-        <w:t>Đánh giá đề thi ( đề thi được tạo tự động)</w:t>
-      </w:r>
-    </w:p>
-    <w:p>
-      <w:pPr>
-        <w:pStyle w:val="ListParagraph"/>
-        <w:numPr>
-          <w:ilvl w:val="0"/>
-          <w:numId w:val="4"/>
-        </w:numPr>
-        <w:rPr>
-          <w:rFonts w:ascii="Times New Roman" w:hAnsi="Times New Roman" w:cs="Times New Roman"/>
-          <w:sz w:val="28"/>
-          <w:szCs w:val="28"/>
-        </w:rPr>
-      </w:pPr>
-      <w:r>
-        <w:rPr>
-          <w:rFonts w:ascii="Times New Roman" w:hAnsi="Times New Roman" w:cs="Times New Roman"/>
-          <w:sz w:val="28"/>
-          <w:szCs w:val="28"/>
-        </w:rPr>
-        <w:t>Người quản trị tài khoản</w:t>
-      </w:r>
-    </w:p>
-    <w:p>
-      <w:pPr>
-        <w:pStyle w:val="ListParagraph"/>
-        <w:numPr>
-          <w:ilvl w:val="0"/>
-          <w:numId w:val="3"/>
-        </w:numPr>
-        <w:rPr>
-          <w:rFonts w:ascii="Times New Roman" w:hAnsi="Times New Roman" w:cs="Times New Roman"/>
-          <w:sz w:val="28"/>
-          <w:szCs w:val="28"/>
-        </w:rPr>
-      </w:pPr>
-      <w:r>
-        <w:rPr>
-          <w:rFonts w:ascii="Times New Roman" w:hAnsi="Times New Roman" w:cs="Times New Roman"/>
-          <w:sz w:val="28"/>
-          <w:szCs w:val="28"/>
-        </w:rPr>
-        <w:t>Xem danh sách các tài khoản</w:t>
-      </w:r>
-    </w:p>
-    <w:p>
-      <w:pPr>
-        <w:pStyle w:val="ListParagraph"/>
-        <w:numPr>
-          <w:ilvl w:val="0"/>
-          <w:numId w:val="3"/>
-        </w:numPr>
-        <w:rPr>
-          <w:rFonts w:ascii="Times New Roman" w:hAnsi="Times New Roman" w:cs="Times New Roman"/>
-          <w:sz w:val="28"/>
-          <w:szCs w:val="28"/>
-        </w:rPr>
-      </w:pPr>
-      <w:r>
-        <w:rPr>
-          <w:rFonts w:ascii="Times New Roman" w:hAnsi="Times New Roman" w:cs="Times New Roman"/>
-          <w:sz w:val="28"/>
-          <w:szCs w:val="28"/>
-        </w:rPr>
         <w:t xml:space="preserve">Cấp </w:t>
       </w:r>
       <w:r>
@@ -919,6 +920,7 @@
         <w:t>.</w:t>
       </w:r>
     </w:p>
+    <w:bookmarkEnd w:id="0"/>
     <w:p>
       <w:pPr>
         <w:ind w:left="360"/>
@@ -1050,7 +1052,7 @@
       <w:lvlText w:val="-"/>
       <w:lvlJc w:val="left"/>
       <w:pPr>
-        <w:ind w:left="720" w:hanging="360"/>
+        <w:ind w:left="630" w:hanging="360"/>
       </w:pPr>
       <w:rPr>
         <w:rFonts w:ascii="Calibri" w:eastAsiaTheme="minorEastAsia" w:hAnsi="Calibri" w:cs="Calibri" w:hint="default"/>
@@ -1062,7 +1064,7 @@
       <w:lvlText w:val="o"/>
       <w:lvlJc w:val="left"/>
       <w:pPr>
-        <w:ind w:left="1440" w:hanging="360"/>
+        <w:ind w:left="1350" w:hanging="360"/>
       </w:pPr>
       <w:rPr>
         <w:rFonts w:ascii="Courier New" w:hAnsi="Courier New" w:cs="Courier New" w:hint="default"/>
@@ -1074,7 +1076,7 @@
       <w:lvlText w:val=""/>
       <w:lvlJc w:val="left"/>
       <w:pPr>
-        <w:ind w:left="2160" w:hanging="360"/>
+        <w:ind w:left="2070" w:hanging="360"/>
       </w:pPr>
       <w:rPr>
         <w:rFonts w:ascii="Wingdings" w:hAnsi="Wingdings" w:hint="default"/>
@@ -1086,7 +1088,7 @@
       <w:lvlText w:val=""/>
       <w:lvlJc w:val="left"/>
       <w:pPr>
-        <w:ind w:left="2880" w:hanging="360"/>
+        <w:ind w:left="2790" w:hanging="360"/>
       </w:pPr>
       <w:rPr>
         <w:rFonts w:ascii="Symbol" w:hAnsi="Symbol" w:hint="default"/>
@@ -1098,7 +1100,7 @@
       <w:lvlText w:val="o"/>
       <w:lvlJc w:val="left"/>
       <w:pPr>
-        <w:ind w:left="3600" w:hanging="360"/>
+        <w:ind w:left="3510" w:hanging="360"/>
       </w:pPr>
       <w:rPr>
         <w:rFonts w:ascii="Courier New" w:hAnsi="Courier New" w:cs="Courier New" w:hint="default"/>
@@ -1110,7 +1112,7 @@
       <w:lvlText w:val=""/>
       <w:lvlJc w:val="left"/>
       <w:pPr>
-        <w:ind w:left="4320" w:hanging="360"/>
+        <w:ind w:left="4230" w:hanging="360"/>
       </w:pPr>
       <w:rPr>
         <w:rFonts w:ascii="Wingdings" w:hAnsi="Wingdings" w:hint="default"/>
@@ -1122,7 +1124,7 @@
       <w:lvlText w:val=""/>
       <w:lvlJc w:val="left"/>
       <w:pPr>
-        <w:ind w:left="5040" w:hanging="360"/>
+        <w:ind w:left="4950" w:hanging="360"/>
       </w:pPr>
       <w:rPr>
         <w:rFonts w:ascii="Symbol" w:hAnsi="Symbol" w:hint="default"/>
@@ -1134,7 +1136,7 @@
       <w:lvlText w:val="o"/>
       <w:lvlJc w:val="left"/>
       <w:pPr>
-        <w:ind w:left="5760" w:hanging="360"/>
+        <w:ind w:left="5670" w:hanging="360"/>
       </w:pPr>
       <w:rPr>
         <w:rFonts w:ascii="Courier New" w:hAnsi="Courier New" w:cs="Courier New" w:hint="default"/>
@@ -1146,7 +1148,7 @@
       <w:lvlText w:val=""/>
       <w:lvlJc w:val="left"/>
       <w:pPr>
-        <w:ind w:left="6480" w:hanging="360"/>
+        <w:ind w:left="6390" w:hanging="360"/>
       </w:pPr>
       <w:rPr>
         <w:rFonts w:ascii="Wingdings" w:hAnsi="Wingdings" w:hint="default"/>

</xml_diff>